<commit_message>
Tarea 1 acabada hace tiempo y tarea 2 casi completa, falta transición de linux a windows
</commit_message>
<xml_diff>
--- a/PR_01.1/PR_01.1_Linux.docx
+++ b/PR_01.1/PR_01.1_Linux.docx
@@ -48,7 +48,7 @@
     </w:p>
     <w:sdt>
       <w:sdtPr>
-        <w:id w:val="1428370474"/>
+        <w:id w:val="1483505495"/>
         <w:docPartObj>
           <w:docPartGallery w:val="Table of Contents"/>
           <w:docPartUnique/>
@@ -75,7 +75,7 @@
           <w:r>
             <w:fldChar w:fldCharType="separate"/>
           </w:r>
-          <w:hyperlink w:anchor="_Toc210997771">
+          <w:hyperlink w:anchor="_Toc196443050">
             <w:r>
               <w:rPr>
                 <w:rStyle w:val="Hyperlink"/>
@@ -89,7 +89,7 @@
               <w:fldChar w:fldCharType="begin"/>
             </w:r>
             <w:r>
-              <w:instrText xml:space="preserve">PAGEREF _Toc210997771 \h</w:instrText>
+              <w:instrText xml:space="preserve">PAGEREF _Toc196443050 \h</w:instrText>
             </w:r>
             <w:r>
               <w:fldChar w:fldCharType="separate"/>
@@ -116,7 +116,7 @@
               <w:rStyle w:val="Hyperlink"/>
             </w:rPr>
           </w:pPr>
-          <w:hyperlink w:anchor="_Toc1981734300">
+          <w:hyperlink w:anchor="_Toc1949802226">
             <w:r>
               <w:rPr>
                 <w:rStyle w:val="Hyperlink"/>
@@ -130,7 +130,7 @@
               <w:fldChar w:fldCharType="begin"/>
             </w:r>
             <w:r>
-              <w:instrText xml:space="preserve">PAGEREF _Toc1981734300 \h</w:instrText>
+              <w:instrText xml:space="preserve">PAGEREF _Toc1949802226 \h</w:instrText>
             </w:r>
             <w:r>
               <w:fldChar w:fldCharType="separate"/>
@@ -157,7 +157,7 @@
               <w:rStyle w:val="Hyperlink"/>
             </w:rPr>
           </w:pPr>
-          <w:hyperlink w:anchor="_Toc1985018601">
+          <w:hyperlink w:anchor="_Toc650105801">
             <w:r>
               <w:rPr>
                 <w:rStyle w:val="Hyperlink"/>
@@ -171,7 +171,7 @@
               <w:fldChar w:fldCharType="begin"/>
             </w:r>
             <w:r>
-              <w:instrText xml:space="preserve">PAGEREF _Toc1985018601 \h</w:instrText>
+              <w:instrText xml:space="preserve">PAGEREF _Toc650105801 \h</w:instrText>
             </w:r>
             <w:r>
               <w:fldChar w:fldCharType="separate"/>
@@ -198,7 +198,7 @@
               <w:rStyle w:val="Hyperlink"/>
             </w:rPr>
           </w:pPr>
-          <w:hyperlink w:anchor="_Toc1518386778">
+          <w:hyperlink w:anchor="_Toc2042966758">
             <w:r>
               <w:rPr>
                 <w:rStyle w:val="Hyperlink"/>
@@ -212,7 +212,7 @@
               <w:fldChar w:fldCharType="begin"/>
             </w:r>
             <w:r>
-              <w:instrText xml:space="preserve">PAGEREF _Toc1518386778 \h</w:instrText>
+              <w:instrText xml:space="preserve">PAGEREF _Toc2042966758 \h</w:instrText>
             </w:r>
             <w:r>
               <w:fldChar w:fldCharType="separate"/>
@@ -239,7 +239,7 @@
               <w:rStyle w:val="Hyperlink"/>
             </w:rPr>
           </w:pPr>
-          <w:hyperlink w:anchor="_Toc1697887632">
+          <w:hyperlink w:anchor="_Toc949610884">
             <w:r>
               <w:rPr>
                 <w:rStyle w:val="Hyperlink"/>
@@ -253,7 +253,7 @@
               <w:fldChar w:fldCharType="begin"/>
             </w:r>
             <w:r>
-              <w:instrText xml:space="preserve">PAGEREF _Toc1697887632 \h</w:instrText>
+              <w:instrText xml:space="preserve">PAGEREF _Toc949610884 \h</w:instrText>
             </w:r>
             <w:r>
               <w:fldChar w:fldCharType="separate"/>
@@ -268,6 +268,129 @@
               <w:fldChar w:fldCharType="end"/>
             </w:r>
           </w:hyperlink>
+        </w:p>
+        <w:p>
+          <w:pPr>
+            <w:pStyle w:val="TOC1"/>
+            <w:tabs>
+              <w:tab w:val="right" w:leader="underscore" w:pos="9015"/>
+            </w:tabs>
+            <w:bidi w:val="0"/>
+            <w:rPr>
+              <w:rStyle w:val="Hyperlink"/>
+            </w:rPr>
+          </w:pPr>
+          <w:hyperlink w:anchor="_Toc177484269">
+            <w:r>
+              <w:rPr>
+                <w:rStyle w:val="Hyperlink"/>
+              </w:rPr>
+              <w:t>Redirección, tuberías y filtros</w:t>
+            </w:r>
+            <w:r>
+              <w:tab/>
+            </w:r>
+            <w:r>
+              <w:fldChar w:fldCharType="begin"/>
+            </w:r>
+            <w:r>
+              <w:instrText xml:space="preserve">PAGEREF _Toc177484269 \h</w:instrText>
+            </w:r>
+            <w:r>
+              <w:fldChar w:fldCharType="separate"/>
+            </w:r>
+            <w:r>
+              <w:rPr>
+                <w:rStyle w:val="Hyperlink"/>
+              </w:rPr>
+              <w:t>17</w:t>
+            </w:r>
+            <w:r>
+              <w:fldChar w:fldCharType="end"/>
+            </w:r>
+          </w:hyperlink>
+        </w:p>
+        <w:p>
+          <w:pPr>
+            <w:pStyle w:val="TOC1"/>
+            <w:tabs>
+              <w:tab w:val="right" w:leader="underscore" w:pos="9015"/>
+            </w:tabs>
+            <w:bidi w:val="0"/>
+            <w:rPr>
+              <w:rStyle w:val="Hyperlink"/>
+            </w:rPr>
+          </w:pPr>
+          <w:hyperlink w:anchor="_Toc576364583">
+            <w:r>
+              <w:rPr>
+                <w:rStyle w:val="Hyperlink"/>
+              </w:rPr>
+              <w:t>Scripts básicos</w:t>
+            </w:r>
+            <w:r>
+              <w:tab/>
+            </w:r>
+            <w:r>
+              <w:fldChar w:fldCharType="begin"/>
+            </w:r>
+            <w:r>
+              <w:instrText xml:space="preserve">PAGEREF _Toc576364583 \h</w:instrText>
+            </w:r>
+            <w:r>
+              <w:fldChar w:fldCharType="separate"/>
+            </w:r>
+            <w:r>
+              <w:rPr>
+                <w:rStyle w:val="Hyperlink"/>
+              </w:rPr>
+              <w:t>21</w:t>
+            </w:r>
+            <w:r>
+              <w:fldChar w:fldCharType="end"/>
+            </w:r>
+          </w:hyperlink>
+        </w:p>
+        <w:p>
+          <w:pPr>
+            <w:pStyle w:val="TOC1"/>
+            <w:tabs>
+              <w:tab w:val="right" w:leader="underscore" w:pos="9015"/>
+            </w:tabs>
+            <w:bidi w:val="0"/>
+            <w:rPr>
+              <w:rStyle w:val="Hyperlink"/>
+            </w:rPr>
+          </w:pPr>
+          <w:hyperlink w:anchor="_Toc325493954">
+            <w:r>
+              <w:rPr>
+                <w:rStyle w:val="Hyperlink"/>
+              </w:rPr>
+              <w:t>Ejercicios avanzados</w:t>
+            </w:r>
+            <w:r>
+              <w:tab/>
+            </w:r>
+            <w:r>
+              <w:fldChar w:fldCharType="begin"/>
+            </w:r>
+            <w:r>
+              <w:instrText xml:space="preserve">PAGEREF _Toc325493954 \h</w:instrText>
+            </w:r>
+            <w:r>
+              <w:fldChar w:fldCharType="separate"/>
+            </w:r>
+            <w:r>
+              <w:rPr>
+                <w:rStyle w:val="Hyperlink"/>
+              </w:rPr>
+              <w:t>25</w:t>
+            </w:r>
+            <w:r>
+              <w:fldChar w:fldCharType="end"/>
+            </w:r>
+          </w:hyperlink>
           <w:r>
             <w:fldChar w:fldCharType="end"/>
           </w:r>
@@ -294,13 +417,13 @@
         </w:rPr>
       </w:pPr>
       <w:bookmarkStart w:name="_Toc1766227877" w:id="44966388"/>
-      <w:bookmarkStart w:name="_Toc210997771" w:id="880982780"/>
+      <w:bookmarkStart w:name="_Toc196443050" w:id="115837034"/>
       <w:r>
         <w:rPr/>
         <w:t>Conceptos básicos y variables</w:t>
       </w:r>
       <w:bookmarkEnd w:id="44966388"/>
-      <w:bookmarkEnd w:id="880982780"/>
+      <w:bookmarkEnd w:id="115837034"/>
     </w:p>
     <w:p w14:noSpellErr="1">
       <w:pPr>
@@ -3168,7 +3291,7 @@
         </w:rPr>
       </w:pPr>
       <w:bookmarkStart w:name="_Toc1697220125" w:id="1348032880"/>
-      <w:bookmarkStart w:name="_Toc1981734300" w:id="1959608940"/>
+      <w:bookmarkStart w:name="_Toc1949802226" w:id="919817096"/>
       <w:r>
         <w:rPr>
           <w:noProof w:val="0"/>
@@ -3177,7 +3300,7 @@
         <w:t>Obtener ayuda y localizar archivos</w:t>
       </w:r>
       <w:bookmarkEnd w:id="1348032880"/>
-      <w:bookmarkEnd w:id="1959608940"/>
+      <w:bookmarkEnd w:id="919817096"/>
     </w:p>
     <w:p>
       <w:pPr>
@@ -3552,7 +3675,7 @@
       </w:pPr>
       <w:r>
         <w:drawing>
-          <wp:inline wp14:editId="22260796" wp14:anchorId="22AAB9FC">
+          <wp:inline wp14:editId="4589F9CB" wp14:anchorId="22AAB9FC">
             <wp:extent cx="3170907" cy="519570"/>
             <wp:effectExtent l="0" t="0" r="0" b="0"/>
             <wp:docPr id="1355348159" name="drawing"/>
@@ -3609,7 +3732,7 @@
       </w:pPr>
       <w:r>
         <w:drawing>
-          <wp:inline wp14:editId="4732CA37" wp14:anchorId="728CC543">
+          <wp:inline wp14:editId="16818DFC" wp14:anchorId="728CC543">
             <wp:extent cx="2305372" cy="381053"/>
             <wp:effectExtent l="0" t="0" r="0" b="0"/>
             <wp:docPr id="19336351" name="drawing"/>
@@ -3974,7 +4097,7 @@
       </w:pPr>
       <w:r>
         <w:drawing>
-          <wp:inline wp14:editId="12036248" wp14:anchorId="045BF3FB">
+          <wp:inline wp14:editId="643D60FB" wp14:anchorId="045BF3FB">
             <wp:extent cx="4315427" cy="1133633"/>
             <wp:effectExtent l="0" t="0" r="0" b="0"/>
             <wp:docPr id="2086881082" name="drawing"/>
@@ -4090,7 +4213,7 @@
       </w:pPr>
       <w:r>
         <w:drawing>
-          <wp:inline wp14:editId="7518EC8E" wp14:anchorId="34E868EC">
+          <wp:inline wp14:editId="67223D6B" wp14:anchorId="34E868EC">
             <wp:extent cx="3658111" cy="200053"/>
             <wp:effectExtent l="0" t="0" r="0" b="0"/>
             <wp:docPr id="272224692" name="drawing"/>
@@ -4149,7 +4272,7 @@
       </w:pPr>
       <w:r>
         <w:drawing>
-          <wp:inline wp14:editId="31C55DD7" wp14:anchorId="781690A7">
+          <wp:inline wp14:editId="653833B0" wp14:anchorId="781690A7">
             <wp:extent cx="4258269" cy="647790"/>
             <wp:effectExtent l="0" t="0" r="0" b="0"/>
             <wp:docPr id="1831748941" name="drawing"/>
@@ -4198,7 +4321,7 @@
       </w:pPr>
       <w:r>
         <w:drawing>
-          <wp:inline wp14:editId="0D9C450F" wp14:anchorId="25507DF9">
+          <wp:inline wp14:editId="0B8F8830" wp14:anchorId="25507DF9">
             <wp:extent cx="3781953" cy="409632"/>
             <wp:effectExtent l="0" t="0" r="0" b="0"/>
             <wp:docPr id="170970337" name="drawing"/>
@@ -4247,7 +4370,7 @@
       </w:pPr>
       <w:r>
         <w:drawing>
-          <wp:inline wp14:editId="0A7B8112" wp14:anchorId="7FD06A18">
+          <wp:inline wp14:editId="4FA91B79" wp14:anchorId="7FD06A18">
             <wp:extent cx="3886742" cy="266737"/>
             <wp:effectExtent l="0" t="0" r="0" b="0"/>
             <wp:docPr id="1214588099" name="drawing"/>
@@ -4396,7 +4519,7 @@
       </w:pPr>
       <w:r>
         <w:drawing>
-          <wp:inline wp14:editId="7A9C91C2" wp14:anchorId="509D6DFD">
+          <wp:inline wp14:editId="1A569694" wp14:anchorId="509D6DFD">
             <wp:extent cx="5258534" cy="2029108"/>
             <wp:effectExtent l="0" t="0" r="0" b="0"/>
             <wp:docPr id="1303420064" name="drawing"/>
@@ -4452,13 +4575,13 @@
         <w:pStyle w:val="Custom1"/>
       </w:pPr>
       <w:bookmarkStart w:name="_Toc2005137797" w:id="1858698130"/>
-      <w:bookmarkStart w:name="_Toc1985018601" w:id="2798342"/>
+      <w:bookmarkStart w:name="_Toc650105801" w:id="742463097"/>
       <w:r>
         <w:rPr/>
         <w:t>Navegación y listado de archivos</w:t>
       </w:r>
       <w:bookmarkEnd w:id="1858698130"/>
-      <w:bookmarkEnd w:id="2798342"/>
+      <w:bookmarkEnd w:id="742463097"/>
     </w:p>
     <w:p>
       <w:pPr>
@@ -4526,7 +4649,7 @@
       </w:pPr>
       <w:r>
         <w:drawing>
-          <wp:inline wp14:editId="10C0A4C2" wp14:anchorId="002757FD">
+          <wp:inline wp14:editId="2C577E73" wp14:anchorId="002757FD">
             <wp:extent cx="3591426" cy="657317"/>
             <wp:effectExtent l="0" t="0" r="0" b="0"/>
             <wp:docPr id="1291654611" name="drawing"/>
@@ -4632,7 +4755,7 @@
       </w:pPr>
       <w:r>
         <w:drawing>
-          <wp:inline wp14:editId="76145CA4" wp14:anchorId="6E61C3DD">
+          <wp:inline wp14:editId="2F7C1A24" wp14:anchorId="6E61C3DD">
             <wp:extent cx="3315163" cy="342948"/>
             <wp:effectExtent l="0" t="0" r="0" b="0"/>
             <wp:docPr id="1613635839" name="drawing"/>
@@ -4847,7 +4970,7 @@
       </w:pPr>
       <w:r>
         <w:drawing>
-          <wp:inline wp14:editId="415F7AB8" wp14:anchorId="666001BB">
+          <wp:inline wp14:editId="37C5931F" wp14:anchorId="666001BB">
             <wp:extent cx="4277322" cy="333422"/>
             <wp:effectExtent l="0" t="0" r="0" b="0"/>
             <wp:docPr id="866601683" name="drawing"/>
@@ -5203,7 +5326,7 @@
       </w:pPr>
       <w:r>
         <w:drawing>
-          <wp:inline wp14:editId="3DD13E9C" wp14:anchorId="1AB0D9A6">
+          <wp:inline wp14:editId="4E06A9BE" wp14:anchorId="1AB0D9A6">
             <wp:extent cx="4277322" cy="333422"/>
             <wp:effectExtent l="0" t="0" r="0" b="0"/>
             <wp:docPr id="751076832" name="drawing"/>
@@ -5260,7 +5383,7 @@
       </w:pPr>
       <w:r>
         <w:drawing>
-          <wp:inline wp14:editId="45257036" wp14:anchorId="13B83640">
+          <wp:inline wp14:editId="4F73E016" wp14:anchorId="13B83640">
             <wp:extent cx="4191585" cy="314369"/>
             <wp:effectExtent l="0" t="0" r="0" b="0"/>
             <wp:docPr id="554431438" name="drawing"/>
@@ -5442,7 +5565,7 @@
       </w:pPr>
       <w:r>
         <w:drawing>
-          <wp:inline wp14:editId="6B7FE37C" wp14:anchorId="00774FA9">
+          <wp:inline wp14:editId="0B7D72BD" wp14:anchorId="00774FA9">
             <wp:extent cx="3013041" cy="842356"/>
             <wp:effectExtent l="0" t="0" r="0" b="0"/>
             <wp:docPr id="727551364" name="drawing"/>
@@ -5634,7 +5757,7 @@
         </w:rPr>
       </w:pPr>
       <w:bookmarkStart w:name="_Toc1004158789" w:id="870327502"/>
-      <w:bookmarkStart w:name="_Toc1518386778" w:id="2017687109"/>
+      <w:bookmarkStart w:name="_Toc2042966758" w:id="57535662"/>
       <w:r>
         <w:rPr>
           <w:noProof w:val="0"/>
@@ -5643,7 +5766,7 @@
         <w:t>Manipulación de Archivos y Directorios</w:t>
       </w:r>
       <w:bookmarkEnd w:id="870327502"/>
-      <w:bookmarkEnd w:id="2017687109"/>
+      <w:bookmarkEnd w:id="57535662"/>
     </w:p>
     <w:p>
       <w:pPr>
@@ -5993,7 +6116,7 @@
       </w:pPr>
       <w:r>
         <w:drawing>
-          <wp:inline wp14:editId="02194CCE" wp14:anchorId="3E3D49D4">
+          <wp:inline wp14:editId="1A414FF6" wp14:anchorId="3E3D49D4">
             <wp:extent cx="3801006" cy="987597"/>
             <wp:effectExtent l="0" t="0" r="0" b="0"/>
             <wp:docPr id="1363299530" name="drawing"/>
@@ -6124,7 +6247,7 @@
       </w:pPr>
       <w:r>
         <w:drawing>
-          <wp:inline wp14:editId="09AFCA78" wp14:anchorId="3A8DA752">
+          <wp:inline wp14:editId="76F5940A" wp14:anchorId="3A8DA752">
             <wp:extent cx="5544324" cy="685896"/>
             <wp:effectExtent l="0" t="0" r="0" b="0"/>
             <wp:docPr id="1663926010" name="drawing"/>
@@ -6213,7 +6336,7 @@
       </w:pPr>
       <w:r>
         <w:drawing>
-          <wp:inline wp14:editId="56771960" wp14:anchorId="04054258">
+          <wp:inline wp14:editId="1A9E2AED" wp14:anchorId="04054258">
             <wp:extent cx="4848902" cy="828791"/>
             <wp:effectExtent l="0" t="0" r="0" b="0"/>
             <wp:docPr id="1241810567" name="drawing"/>
@@ -6444,7 +6567,7 @@
       </w:pPr>
       <w:r>
         <w:drawing>
-          <wp:inline wp14:editId="2E947279" wp14:anchorId="5D7FBFAA">
+          <wp:inline wp14:editId="1984981A" wp14:anchorId="5D7FBFAA">
             <wp:extent cx="5277587" cy="428685"/>
             <wp:effectExtent l="0" t="0" r="0" b="0"/>
             <wp:docPr id="515878029" name="drawing"/>
@@ -6519,7 +6642,7 @@
       </w:pPr>
       <w:r>
         <w:drawing>
-          <wp:inline wp14:editId="2D570CD5" wp14:anchorId="13AF64CD">
+          <wp:inline wp14:editId="22F4782F" wp14:anchorId="13AF64CD">
             <wp:extent cx="4039164" cy="333422"/>
             <wp:effectExtent l="0" t="0" r="0" b="0"/>
             <wp:docPr id="292794244" name="drawing"/>
@@ -6649,7 +6772,7 @@
       </w:pPr>
       <w:r>
         <w:drawing>
-          <wp:inline wp14:editId="728A208D" wp14:anchorId="181FF53D">
+          <wp:inline wp14:editId="664DF6AF" wp14:anchorId="181FF53D">
             <wp:extent cx="5229955" cy="514422"/>
             <wp:effectExtent l="0" t="0" r="0" b="0"/>
             <wp:docPr id="1684778567" name="drawing"/>
@@ -6723,7 +6846,7 @@
       </w:pPr>
       <w:r>
         <w:drawing>
-          <wp:inline wp14:editId="72B5C50E" wp14:anchorId="235C1879">
+          <wp:inline wp14:editId="02626477" wp14:anchorId="235C1879">
             <wp:extent cx="3124636" cy="390580"/>
             <wp:effectExtent l="0" t="0" r="0" b="0"/>
             <wp:docPr id="1839430303" name="drawing"/>
@@ -6785,7 +6908,7 @@
       </w:pPr>
       <w:r>
         <w:drawing>
-          <wp:inline wp14:editId="324000C6" wp14:anchorId="6BB3FDBE">
+          <wp:inline wp14:editId="303C0276" wp14:anchorId="6BB3FDBE">
             <wp:extent cx="4972744" cy="1076475"/>
             <wp:effectExtent l="0" t="0" r="0" b="0"/>
             <wp:docPr id="14737298" name="drawing"/>
@@ -6917,7 +7040,7 @@
       </w:pPr>
       <w:r>
         <w:drawing>
-          <wp:inline wp14:editId="1E7F08ED" wp14:anchorId="627941C9">
+          <wp:inline wp14:editId="3E6D4CF6" wp14:anchorId="627941C9">
             <wp:extent cx="4610743" cy="571580"/>
             <wp:effectExtent l="0" t="0" r="0" b="0"/>
             <wp:docPr id="1847744339" name="drawing"/>
@@ -7004,17 +7127,13 @@
         <w:pStyle w:val="Custom1"/>
       </w:pPr>
       <w:bookmarkStart w:name="_Toc379594302" w:id="1587565304"/>
-      <w:bookmarkStart w:name="_Toc1697887632" w:id="1214659498"/>
+      <w:bookmarkStart w:name="_Toc949610884" w:id="1148558079"/>
       <w:r>
         <w:rPr/>
         <w:t>Archivado y Compresión</w:t>
       </w:r>
-      <w:r>
-        <w:rPr/>
-        <w:t xml:space="preserve"> (EJ 4 MIRAR)</w:t>
-      </w:r>
       <w:bookmarkEnd w:id="1587565304"/>
-      <w:bookmarkEnd w:id="1214659498"/>
+      <w:bookmarkEnd w:id="1148558079"/>
     </w:p>
     <w:p>
       <w:pPr>
@@ -7287,7 +7406,7 @@
       </w:pPr>
       <w:r>
         <w:drawing>
-          <wp:inline wp14:editId="00F9752C" wp14:anchorId="3DD75D09">
+          <wp:inline wp14:editId="7E1B7BEC" wp14:anchorId="3DD75D09">
             <wp:extent cx="4859953" cy="5876925"/>
             <wp:effectExtent l="0" t="0" r="0" b="0"/>
             <wp:docPr id="1579382032" name="drawing"/>
@@ -7447,7 +7566,7 @@
       </w:pPr>
       <w:r>
         <w:drawing>
-          <wp:inline wp14:editId="2F894F80" wp14:anchorId="2EEEE1A3">
+          <wp:inline wp14:editId="25F4942B" wp14:anchorId="2EEEE1A3">
             <wp:extent cx="1981477" cy="495369"/>
             <wp:effectExtent l="0" t="0" r="0" b="0"/>
             <wp:docPr id="188165641" name="drawing"/>
@@ -7613,7 +7732,7 @@
       </w:pPr>
       <w:r>
         <w:drawing>
-          <wp:inline wp14:editId="39A5211E" wp14:anchorId="44DA2F39">
+          <wp:inline wp14:editId="6404654C" wp14:anchorId="44DA2F39">
             <wp:extent cx="4010585" cy="452387"/>
             <wp:effectExtent l="0" t="0" r="0" b="0"/>
             <wp:docPr id="175731911" name="drawing"/>
@@ -7676,7 +7795,7 @@
       </w:pPr>
       <w:r>
         <w:drawing>
-          <wp:inline wp14:editId="4213E642" wp14:anchorId="02D91542">
+          <wp:inline wp14:editId="28764FBD" wp14:anchorId="02D91542">
             <wp:extent cx="4410691" cy="1379928"/>
             <wp:effectExtent l="0" t="0" r="0" b="0"/>
             <wp:docPr id="944952471" name="drawing"/>
@@ -7877,7 +7996,7 @@
       </w:pPr>
       <w:r>
         <w:drawing>
-          <wp:inline wp14:editId="1C78A257" wp14:anchorId="6442D348">
+          <wp:inline wp14:editId="451ECCA2" wp14:anchorId="6442D348">
             <wp:extent cx="4791075" cy="2343721"/>
             <wp:effectExtent l="0" t="0" r="0" b="0"/>
             <wp:docPr id="662602067" name="drawing"/>
@@ -7988,7 +8107,7 @@
       </w:pPr>
       <w:r>
         <w:drawing>
-          <wp:inline wp14:editId="3F1E1B26" wp14:anchorId="656C8482">
+          <wp:inline wp14:editId="00CB5C08" wp14:anchorId="656C8482">
             <wp:extent cx="5220429" cy="3238952"/>
             <wp:effectExtent l="0" t="0" r="0" b="0"/>
             <wp:docPr id="1844513129" name="drawing"/>
@@ -8036,7 +8155,7 @@
       </w:pPr>
       <w:r>
         <w:drawing>
-          <wp:inline wp14:editId="5CB23957" wp14:anchorId="38BCFF1B">
+          <wp:inline wp14:editId="0D85A1EA" wp14:anchorId="38BCFF1B">
             <wp:extent cx="5229955" cy="514422"/>
             <wp:effectExtent l="0" t="0" r="0" b="0"/>
             <wp:docPr id="1422223162" name="drawing"/>
@@ -8125,7 +8244,7 @@
       </w:pPr>
       <w:r>
         <w:drawing>
-          <wp:inline wp14:editId="1C0C5697" wp14:anchorId="18D86B4C">
+          <wp:inline wp14:editId="14162912" wp14:anchorId="18D86B4C">
             <wp:extent cx="5724525" cy="1114425"/>
             <wp:effectExtent l="0" t="0" r="0" b="0"/>
             <wp:docPr id="1616051609" name="drawing"/>
@@ -8279,7 +8398,7 @@
       </w:pPr>
       <w:r>
         <w:drawing>
-          <wp:inline wp14:editId="380E634F" wp14:anchorId="26282E55">
+          <wp:inline wp14:editId="24DF065D" wp14:anchorId="26282E55">
             <wp:extent cx="4191585" cy="1555723"/>
             <wp:effectExtent l="0" t="0" r="0" b="0"/>
             <wp:docPr id="2006737125" name="drawing"/>
@@ -8336,7 +8455,7 @@
       </w:pPr>
       <w:r>
         <w:drawing>
-          <wp:inline wp14:editId="59AD4A83" wp14:anchorId="42D03D66">
+          <wp:inline wp14:editId="1D480F5E" wp14:anchorId="42D03D66">
             <wp:extent cx="4353533" cy="657317"/>
             <wp:effectExtent l="0" t="0" r="0" b="0"/>
             <wp:docPr id="247491633" name="drawing"/>
@@ -8393,7 +8512,7 @@
       </w:pPr>
       <w:r>
         <w:drawing>
-          <wp:inline wp14:editId="52942BD8" wp14:anchorId="54455AB6">
+          <wp:inline wp14:editId="47F129D2" wp14:anchorId="54455AB6">
             <wp:extent cx="3970638" cy="777050"/>
             <wp:effectExtent l="0" t="0" r="0" b="0"/>
             <wp:docPr id="2022775300" name="drawing"/>
@@ -8450,7 +8569,7 @@
       </w:pPr>
       <w:r>
         <w:drawing>
-          <wp:inline wp14:editId="6BED459A" wp14:anchorId="01CEAE36">
+          <wp:inline wp14:editId="7D9BEB66" wp14:anchorId="01CEAE36">
             <wp:extent cx="2943636" cy="1344013"/>
             <wp:effectExtent l="0" t="0" r="0" b="0"/>
             <wp:docPr id="1935618557" name="drawing"/>
@@ -8537,7 +8656,7 @@
       </w:pPr>
       <w:r>
         <w:drawing>
-          <wp:inline wp14:editId="69FF0644" wp14:anchorId="236F2C55">
+          <wp:inline wp14:editId="7B0C3C67" wp14:anchorId="236F2C55">
             <wp:extent cx="3610479" cy="1714739"/>
             <wp:effectExtent l="0" t="0" r="0" b="0"/>
             <wp:docPr id="582261456" name="drawing"/>
@@ -8760,7 +8879,7 @@
       </w:pPr>
       <w:r>
         <w:drawing>
-          <wp:inline wp14:editId="1B3B51BA" wp14:anchorId="10AECEFA">
+          <wp:inline wp14:editId="343FDBEF" wp14:anchorId="10AECEFA">
             <wp:extent cx="4906060" cy="590632"/>
             <wp:effectExtent l="0" t="0" r="0" b="0"/>
             <wp:docPr id="1232263426" name="drawing"/>
@@ -8845,7 +8964,7 @@
       </w:pPr>
       <w:r>
         <w:drawing>
-          <wp:inline wp14:editId="310843CB" wp14:anchorId="2034BC2D">
+          <wp:inline wp14:editId="65D3739A" wp14:anchorId="2034BC2D">
             <wp:extent cx="5724525" cy="3686175"/>
             <wp:effectExtent l="0" t="0" r="0" b="0"/>
             <wp:docPr id="1371068078" name="drawing"/>
@@ -8915,10 +9034,12 @@
       <w:pPr>
         <w:pStyle w:val="Custom1"/>
       </w:pPr>
+      <w:bookmarkStart w:name="_Toc177484269" w:id="1005038826"/>
       <w:r>
         <w:rPr/>
         <w:t>Redirección, tuberías y filtros</w:t>
       </w:r>
+      <w:bookmarkEnd w:id="1005038826"/>
     </w:p>
     <w:p>
       <w:pPr>
@@ -8958,7 +9079,7 @@
       </w:pPr>
       <w:r>
         <w:drawing>
-          <wp:inline wp14:editId="6614AC83" wp14:anchorId="037157CD">
+          <wp:inline wp14:editId="515F08D3" wp14:anchorId="037157CD">
             <wp:extent cx="4982270" cy="2181529"/>
             <wp:effectExtent l="0" t="0" r="0" b="0"/>
             <wp:docPr id="451577634" name="drawing"/>
@@ -9038,7 +9159,7 @@
       </w:pPr>
       <w:r>
         <w:drawing>
-          <wp:inline wp14:editId="52BB7949" wp14:anchorId="22B1FBB3">
+          <wp:inline wp14:editId="0370D763" wp14:anchorId="22B1FBB3">
             <wp:extent cx="4887007" cy="2067213"/>
             <wp:effectExtent l="0" t="0" r="0" b="0"/>
             <wp:docPr id="1091698924" name="drawing"/>
@@ -9384,7 +9505,7 @@
       </w:pPr>
       <w:r>
         <w:drawing>
-          <wp:inline wp14:editId="2D705514" wp14:anchorId="3B439EA8">
+          <wp:inline wp14:editId="61CD4B2B" wp14:anchorId="3B439EA8">
             <wp:extent cx="4153480" cy="543001"/>
             <wp:effectExtent l="0" t="0" r="0" b="0"/>
             <wp:docPr id="1566286060" name="drawing"/>
@@ -9491,7 +9612,7 @@
       </w:pPr>
       <w:r>
         <w:drawing>
-          <wp:inline wp14:editId="44978D6D" wp14:anchorId="138F8218">
+          <wp:inline wp14:editId="12D42B88" wp14:anchorId="138F8218">
             <wp:extent cx="4906060" cy="1867161"/>
             <wp:effectExtent l="0" t="0" r="0" b="0"/>
             <wp:docPr id="1408629847" name="drawing"/>
@@ -9670,7 +9791,7 @@
       </w:pPr>
       <w:r>
         <w:drawing>
-          <wp:inline wp14:editId="26D9EFDB" wp14:anchorId="693CFDD6">
+          <wp:inline wp14:editId="5A9E02F0" wp14:anchorId="693CFDD6">
             <wp:extent cx="5724525" cy="790575"/>
             <wp:effectExtent l="0" t="0" r="0" b="0"/>
             <wp:docPr id="1714814080" name="drawing"/>
@@ -9888,7 +10009,7 @@
       </w:pPr>
       <w:r>
         <w:drawing>
-          <wp:inline wp14:editId="73BA9AD0" wp14:anchorId="43360808">
+          <wp:inline wp14:editId="64F39D89" wp14:anchorId="43360808">
             <wp:extent cx="4525007" cy="819264"/>
             <wp:effectExtent l="0" t="0" r="0" b="0"/>
             <wp:docPr id="218476978" name="drawing"/>
@@ -9983,7 +10104,7 @@
       </w:pPr>
       <w:r>
         <w:drawing>
-          <wp:inline wp14:editId="74822452" wp14:anchorId="76A28AC7">
+          <wp:inline wp14:editId="495A0A4F" wp14:anchorId="76A28AC7">
             <wp:extent cx="4410691" cy="819264"/>
             <wp:effectExtent l="0" t="0" r="0" b="0"/>
             <wp:docPr id="1283969613" name="drawing"/>
@@ -10126,7 +10247,7 @@
       </w:pPr>
       <w:r>
         <w:drawing>
-          <wp:inline wp14:editId="09EE32C6" wp14:anchorId="2324D4EB">
+          <wp:inline wp14:editId="4429281F" wp14:anchorId="2324D4EB">
             <wp:extent cx="5724525" cy="371475"/>
             <wp:effectExtent l="0" t="0" r="0" b="0"/>
             <wp:docPr id="725281669" name="drawing"/>
@@ -10368,7 +10489,7 @@
       </w:pPr>
       <w:r>
         <w:drawing>
-          <wp:inline wp14:editId="6D5EC620" wp14:anchorId="183BDF59">
+          <wp:inline wp14:editId="782081EA" wp14:anchorId="183BDF59">
             <wp:extent cx="3924300" cy="5724525"/>
             <wp:effectExtent l="0" t="0" r="0" b="0"/>
             <wp:docPr id="1440012433" name="drawing"/>
@@ -10427,7 +10548,7 @@
       </w:pPr>
       <w:r>
         <w:drawing>
-          <wp:inline wp14:editId="2DF54B01" wp14:anchorId="69067E9F">
+          <wp:inline wp14:editId="161522E3" wp14:anchorId="69067E9F">
             <wp:extent cx="4182059" cy="962159"/>
             <wp:effectExtent l="0" t="0" r="0" b="0"/>
             <wp:docPr id="1683376188" name="drawing"/>
@@ -10495,14 +10616,12 @@
       <w:pPr>
         <w:pStyle w:val="Custom1"/>
       </w:pPr>
+      <w:bookmarkStart w:name="_Toc576364583" w:id="1374500752"/>
       <w:r>
         <w:rPr/>
         <w:t>Scripts básicos</w:t>
       </w:r>
-      <w:r>
-        <w:rPr/>
-        <w:t xml:space="preserve"> (MIRAR EJERCICIO 6)</w:t>
-      </w:r>
+      <w:bookmarkEnd w:id="1374500752"/>
     </w:p>
     <w:p>
       <w:pPr>
@@ -10547,7 +10666,7 @@
       </w:pPr>
       <w:r>
         <w:drawing>
-          <wp:inline wp14:editId="5D3333DE" wp14:anchorId="2C789651">
+          <wp:inline wp14:editId="46710B23" wp14:anchorId="2C789651">
             <wp:extent cx="5724525" cy="590550"/>
             <wp:effectExtent l="0" t="0" r="0" b="0"/>
             <wp:docPr id="1651647990" name="drawing"/>
@@ -10608,7 +10727,7 @@
       </w:pPr>
       <w:r>
         <w:drawing>
-          <wp:inline wp14:editId="775A69AB" wp14:anchorId="230D340B">
+          <wp:inline wp14:editId="7C0238CF" wp14:anchorId="230D340B">
             <wp:extent cx="3762900" cy="857370"/>
             <wp:effectExtent l="0" t="0" r="0" b="0"/>
             <wp:docPr id="1724455317" name="drawing"/>
@@ -10749,7 +10868,7 @@
       </w:pPr>
       <w:r>
         <w:drawing>
-          <wp:inline wp14:editId="571F9EDD" wp14:anchorId="2FF174FA">
+          <wp:inline wp14:editId="12CC645E" wp14:anchorId="2FF174FA">
             <wp:extent cx="4515480" cy="676369"/>
             <wp:effectExtent l="0" t="0" r="0" b="0"/>
             <wp:docPr id="833572708" name="drawing"/>
@@ -10806,7 +10925,7 @@
       </w:pPr>
       <w:r>
         <w:drawing>
-          <wp:inline wp14:editId="65ED6823" wp14:anchorId="184093AD">
+          <wp:inline wp14:editId="511D0CAC" wp14:anchorId="184093AD">
             <wp:extent cx="3296110" cy="695422"/>
             <wp:effectExtent l="0" t="0" r="0" b="0"/>
             <wp:docPr id="1865055807" name="drawing"/>
@@ -10914,7 +11033,7 @@
       </w:pPr>
       <w:r>
         <w:drawing>
-          <wp:inline wp14:editId="25C125D7" wp14:anchorId="461116CB">
+          <wp:inline wp14:editId="4CE55073" wp14:anchorId="461116CB">
             <wp:extent cx="5724525" cy="1019175"/>
             <wp:effectExtent l="0" t="0" r="0" b="0"/>
             <wp:docPr id="232963514" name="drawing"/>
@@ -10970,7 +11089,7 @@
       </w:pPr>
       <w:r>
         <w:drawing>
-          <wp:inline wp14:editId="671F0232" wp14:anchorId="54CF1E73">
+          <wp:inline wp14:editId="0266E954" wp14:anchorId="54CF1E73">
             <wp:extent cx="3591426" cy="1314633"/>
             <wp:effectExtent l="0" t="0" r="0" b="0"/>
             <wp:docPr id="1185435379" name="drawing"/>
@@ -11039,7 +11158,7 @@
       </w:pPr>
       <w:r>
         <w:drawing>
-          <wp:inline wp14:editId="67DE27D2" wp14:anchorId="28C7E79F">
+          <wp:inline wp14:editId="659EB83F" wp14:anchorId="28C7E79F">
             <wp:extent cx="5724525" cy="1600200"/>
             <wp:effectExtent l="0" t="0" r="0" b="0"/>
             <wp:docPr id="1407310736" name="drawing"/>
@@ -11082,7 +11201,7 @@
       </w:r>
       <w:r>
         <w:drawing>
-          <wp:inline wp14:editId="385D9E36" wp14:anchorId="04FEA5C0">
+          <wp:inline wp14:editId="6BF7DF6F" wp14:anchorId="04FEA5C0">
             <wp:extent cx="3572374" cy="1981477"/>
             <wp:effectExtent l="0" t="0" r="0" b="0"/>
             <wp:docPr id="718353357" name="drawing"/>
@@ -11151,8 +11270,8 @@
       </w:pPr>
       <w:r>
         <w:drawing>
-          <wp:inline wp14:editId="577FD197" wp14:anchorId="41AC8CC9">
-            <wp:extent cx="5153025" cy="1843428"/>
+          <wp:inline wp14:editId="75722707" wp14:anchorId="41AC8CC9">
+            <wp:extent cx="4989420" cy="1784901"/>
             <wp:effectExtent l="0" t="0" r="0" b="0"/>
             <wp:docPr id="421847723" name="drawing"/>
             <wp:cNvGraphicFramePr>
@@ -11180,7 +11299,7 @@
                   <pic:spPr>
                     <a:xfrm rot="0">
                       <a:off x="0" y="0"/>
-                      <a:ext cx="5153025" cy="1843428"/>
+                      <a:ext cx="4989420" cy="1784901"/>
                     </a:xfrm>
                     <a:prstGeom prst="rect">
                       <a:avLst/>
@@ -11224,7 +11343,7 @@
       </w:pPr>
       <w:r>
         <w:drawing>
-          <wp:inline wp14:editId="37AAA0A5" wp14:anchorId="6F5704F5">
+          <wp:inline wp14:editId="464FCBBF" wp14:anchorId="6F5704F5">
             <wp:extent cx="3391374" cy="826752"/>
             <wp:effectExtent l="0" t="0" r="0" b="0"/>
             <wp:docPr id="140646212" name="drawing"/>
@@ -11272,7 +11391,7 @@
       </w:pPr>
       <w:r>
         <w:drawing>
-          <wp:inline wp14:editId="71AC81A0" wp14:anchorId="285DB529">
+          <wp:inline wp14:editId="30F47727" wp14:anchorId="285DB529">
             <wp:extent cx="3429479" cy="496793"/>
             <wp:effectExtent l="0" t="0" r="0" b="0"/>
             <wp:docPr id="777885533" name="drawing"/>
@@ -11388,19 +11507,35 @@
           <w:noProof w:val="0"/>
           <w:lang w:val="es-ES"/>
         </w:rPr>
-        <w:t xml:space="preserve"> a cada archivo.</w:t>
-      </w:r>
-    </w:p>
-    <w:p>
-      <w:pPr>
-        <w:pStyle w:val="Custom2"/>
+        <w:t xml:space="preserve"> a cada archivo</w:t>
+      </w:r>
+      <w:r>
+        <w:rPr>
+          <w:noProof w:val="0"/>
+          <w:lang w:val="es-ES"/>
+        </w:rPr>
+        <w:t>.</w:t>
+      </w:r>
+    </w:p>
+    <w:p>
+      <w:pPr>
+        <w:pStyle w:val="Custom4(Respuesta)"/>
+      </w:pPr>
+      <w:r>
+        <w:rPr/>
+        <w:t>He creado un directorio con 3 archivos para poder ejecutar ahí el script</w:t>
+      </w:r>
+    </w:p>
+    <w:p>
+      <w:pPr>
+        <w:pStyle w:val="Custom3(Enunciado)"/>
       </w:pPr>
       <w:r>
         <w:drawing>
-          <wp:inline wp14:editId="5423703A" wp14:anchorId="59B1B11B">
-            <wp:extent cx="5648325" cy="3223586"/>
+          <wp:inline wp14:editId="25196073" wp14:anchorId="70D9691E">
+            <wp:extent cx="3105583" cy="704948"/>
             <wp:effectExtent l="0" t="0" r="0" b="0"/>
-            <wp:docPr id="2103217347" name="drawing"/>
+            <wp:docPr id="1060462575" name="drawing"/>
             <wp:cNvGraphicFramePr>
               <a:graphicFrameLocks noChangeAspect="1"/>
             </wp:cNvGraphicFramePr>
@@ -11408,11 +11543,68 @@
               <a:graphicData xmlns:a="http://schemas.openxmlformats.org/drawingml/2006/main" uri="http://schemas.openxmlformats.org/drawingml/2006/picture">
                 <pic:pic xmlns:pic="http://schemas.openxmlformats.org/drawingml/2006/picture">
                   <pic:nvPicPr>
-                    <pic:cNvPr id="2103217347" name=""/>
+                    <pic:cNvPr id="1060462575" name=""/>
                     <pic:cNvPicPr/>
                   </pic:nvPicPr>
                   <pic:blipFill>
-                    <a:blip xmlns:r="http://schemas.openxmlformats.org/officeDocument/2006/relationships" r:embed="rId1675927972">
+                    <a:blip xmlns:r="http://schemas.openxmlformats.org/officeDocument/2006/relationships" r:embed="rId1570528006">
+                      <a:extLst>
+                        <a:ext xmlns:a="http://schemas.openxmlformats.org/drawingml/2006/main" uri="{28A0092B-C50C-407E-A947-70E740481C1C}">
+                          <a14:useLocalDpi xmlns:a14="http://schemas.microsoft.com/office/drawing/2010/main" val="0"/>
+                        </a:ext>
+                      </a:extLst>
+                    </a:blip>
+                    <a:stretch>
+                      <a:fillRect/>
+                    </a:stretch>
+                  </pic:blipFill>
+                  <pic:spPr>
+                    <a:xfrm>
+                      <a:off x="0" y="0"/>
+                      <a:ext cx="3105583" cy="704948"/>
+                    </a:xfrm>
+                    <a:prstGeom prst="rect">
+                      <a:avLst/>
+                    </a:prstGeom>
+                  </pic:spPr>
+                </pic:pic>
+              </a:graphicData>
+            </a:graphic>
+          </wp:inline>
+        </w:drawing>
+      </w:r>
+    </w:p>
+    <w:p>
+      <w:pPr>
+        <w:pStyle w:val="Custom4(Respuesta)"/>
+      </w:pPr>
+      <w:r>
+        <w:rPr/>
+        <w:t>Script:</w:t>
+      </w:r>
+    </w:p>
+    <w:p>
+      <w:pPr>
+        <w:pStyle w:val="Custom4(Respuesta)"/>
+      </w:pPr>
+      <w:r>
+        <w:drawing>
+          <wp:inline wp14:editId="1773B0A5" wp14:anchorId="245131F3">
+            <wp:extent cx="5609359" cy="2258677"/>
+            <wp:effectExtent l="0" t="0" r="0" b="0"/>
+            <wp:docPr id="585275781" name="drawing"/>
+            <wp:cNvGraphicFramePr>
+              <a:graphicFrameLocks noChangeAspect="1"/>
+            </wp:cNvGraphicFramePr>
+            <a:graphic>
+              <a:graphicData xmlns:a="http://schemas.openxmlformats.org/drawingml/2006/main" uri="http://schemas.openxmlformats.org/drawingml/2006/picture">
+                <pic:pic xmlns:pic="http://schemas.openxmlformats.org/drawingml/2006/picture">
+                  <pic:nvPicPr>
+                    <pic:cNvPr id="585275781" name=""/>
+                    <pic:cNvPicPr/>
+                  </pic:nvPicPr>
+                  <pic:blipFill>
+                    <a:blip xmlns:r="http://schemas.openxmlformats.org/officeDocument/2006/relationships" r:embed="rId539288451">
                       <a:extLst>
                         <a:ext uri="{28A0092B-C50C-407E-A947-70E740481C1C}">
                           <a14:useLocalDpi xmlns:a14="http://schemas.microsoft.com/office/drawing/2010/main"/>
@@ -11426,7 +11618,7 @@
                   <pic:spPr>
                     <a:xfrm rot="0">
                       <a:off x="0" y="0"/>
-                      <a:ext cx="5648325" cy="3223586"/>
+                      <a:ext cx="5609359" cy="2258677"/>
                     </a:xfrm>
                     <a:prstGeom prst="rect">
                       <a:avLst/>
@@ -11445,19 +11637,27 @@
       </w:pPr>
       <w:r>
         <w:rPr/>
-        <w:t xml:space="preserve">Ya añadió </w:t>
-      </w:r>
-    </w:p>
-    <w:p>
-      <w:pPr>
-        <w:pStyle w:val="Custom2"/>
+        <w:t>Ejecución</w:t>
+      </w:r>
+      <w:r>
+        <w:rPr/>
+        <w:t xml:space="preserve"> y comprobación</w:t>
+      </w:r>
+      <w:r>
+        <w:rPr/>
+        <w:t>:</w:t>
+      </w:r>
+    </w:p>
+    <w:p>
+      <w:pPr>
+        <w:pStyle w:val="Custom4(Respuesta)"/>
       </w:pPr>
       <w:r>
         <w:drawing>
-          <wp:inline wp14:editId="74A8A67F" wp14:anchorId="1CD33E65">
-            <wp:extent cx="2686425" cy="371527"/>
+          <wp:inline wp14:editId="70A2F628" wp14:anchorId="1F063DC2">
+            <wp:extent cx="4734586" cy="1314633"/>
             <wp:effectExtent l="0" t="0" r="0" b="0"/>
-            <wp:docPr id="228301305" name="drawing"/>
+            <wp:docPr id="1990998429" name="drawing"/>
             <wp:cNvGraphicFramePr>
               <a:graphicFrameLocks noChangeAspect="1"/>
             </wp:cNvGraphicFramePr>
@@ -11465,11 +11665,11 @@
               <a:graphicData xmlns:a="http://schemas.openxmlformats.org/drawingml/2006/main" uri="http://schemas.openxmlformats.org/drawingml/2006/picture">
                 <pic:pic xmlns:pic="http://schemas.openxmlformats.org/drawingml/2006/picture">
                   <pic:nvPicPr>
-                    <pic:cNvPr id="228301305" name=""/>
+                    <pic:cNvPr id="1990998429" name=""/>
                     <pic:cNvPicPr/>
                   </pic:nvPicPr>
                   <pic:blipFill>
-                    <a:blip xmlns:r="http://schemas.openxmlformats.org/officeDocument/2006/relationships" r:embed="rId341386775">
+                    <a:blip xmlns:r="http://schemas.openxmlformats.org/officeDocument/2006/relationships" r:embed="rId1062141163">
                       <a:extLst>
                         <a:ext xmlns:a="http://schemas.openxmlformats.org/drawingml/2006/main" uri="{28A0092B-C50C-407E-A947-70E740481C1C}">
                           <a14:useLocalDpi xmlns:a14="http://schemas.microsoft.com/office/drawing/2010/main" val="0"/>
@@ -11483,7 +11683,7 @@
                   <pic:spPr>
                     <a:xfrm>
                       <a:off x="0" y="0"/>
-                      <a:ext cx="2686425" cy="371527"/>
+                      <a:ext cx="4734586" cy="1314633"/>
                     </a:xfrm>
                     <a:prstGeom prst="rect">
                       <a:avLst/>
@@ -11494,6 +11694,26 @@
             </a:graphic>
           </wp:inline>
         </w:drawing>
+      </w:r>
+    </w:p>
+    <w:p>
+      <w:pPr>
+        <w:pStyle w:val="Custom1"/>
+      </w:pPr>
+      <w:bookmarkStart w:name="_Toc325493954" w:id="532799419"/>
+      <w:r>
+        <w:rPr/>
+        <w:t>Ejercicios avanzados</w:t>
+      </w:r>
+      <w:bookmarkEnd w:id="532799419"/>
+    </w:p>
+    <w:p>
+      <w:pPr>
+        <w:pStyle w:val="Custom3(Enunciado)"/>
+      </w:pPr>
+      <w:r>
+        <w:rPr/>
+        <w:t>Como son ejercicios iguales que los anteriores, pero más complejos, los haré más adelante de cara a repaso del examen, ya que en clase se dijo que no era necesario tener todos los ejercicios hechos de esta tarea.</w:t>
       </w:r>
     </w:p>
     <w:p>

</xml_diff>